<commit_message>
revision working finished. proofreading
</commit_message>
<xml_diff>
--- a/draft/RR1/CR Online_Supporting_Information.docx
+++ b/draft/RR1/CR Online_Supporting_Information.docx
@@ -799,7 +799,15 @@
         <w:rPr>
           <w:rFonts w:eastAsia="Times New Roman"/>
         </w:rPr>
-        <w:t xml:space="preserve">All models reported in Table 2 of the main document control for age, gender (including homophily), education, regional origins (including homophily), offline talk frequency, media use frequency, </w:t>
+        <w:t>All models reported in Table 3</w:t>
+      </w:r>
+      <w:bookmarkStart w:id="1" w:name="_GoBack"/>
+      <w:bookmarkEnd w:id="1"/>
+      <w:r>
+        <w:rPr>
+          <w:rFonts w:eastAsia="Times New Roman"/>
+        </w:rPr>
+        <w:t xml:space="preserve"> of the main document control for age, gender (including homophily), education, regional origins (including homophily), offline talk frequency, media use frequency, </w:t>
       </w:r>
       <w:r>
         <w:rPr>
@@ -979,7 +987,7 @@
           <w:szCs w:val="24"/>
         </w:rPr>
       </w:pPr>
-      <w:bookmarkStart w:id="1" w:name="_Toc513766597"/>
+      <w:bookmarkStart w:id="2" w:name="_Toc513766597"/>
       <w:r>
         <w:rPr>
           <w:rFonts w:ascii="Times New Roman" w:eastAsia="Times New Roman" w:hAnsi="Times New Roman" w:cs="Times New Roman"/>
@@ -1041,7 +1049,7 @@
         </w:rPr>
         <w:t>s</w:t>
       </w:r>
-      <w:bookmarkEnd w:id="1"/>
+      <w:bookmarkEnd w:id="2"/>
     </w:p>
     <w:p>
       <w:pPr>
@@ -11863,7 +11871,7 @@
           <w:szCs w:val="24"/>
         </w:rPr>
       </w:pPr>
-      <w:bookmarkStart w:id="2" w:name="_Toc513766598"/>
+      <w:bookmarkStart w:id="3" w:name="_Toc513766598"/>
       <w:r>
         <w:rPr>
           <w:rFonts w:ascii="Times New Roman" w:eastAsia="Times New Roman" w:hAnsi="Times New Roman" w:cs="Times New Roman"/>
@@ -11915,7 +11923,7 @@
         </w:rPr>
         <w:t xml:space="preserve"> including interactions</w:t>
       </w:r>
-      <w:bookmarkEnd w:id="2"/>
+      <w:bookmarkEnd w:id="3"/>
     </w:p>
     <w:p>
       <w:pPr>
@@ -24440,7 +24448,7 @@
           <w:szCs w:val="24"/>
         </w:rPr>
       </w:pPr>
-      <w:bookmarkStart w:id="3" w:name="_Toc513766599"/>
+      <w:bookmarkStart w:id="4" w:name="_Toc513766599"/>
       <w:r>
         <w:rPr>
           <w:rFonts w:ascii="Times New Roman" w:eastAsia="Times New Roman" w:hAnsi="Times New Roman" w:cs="Times New Roman"/>
@@ -24483,7 +24491,7 @@
         </w:rPr>
         <w:t>) assessment of final model specification</w:t>
       </w:r>
-      <w:bookmarkEnd w:id="3"/>
+      <w:bookmarkEnd w:id="4"/>
     </w:p>
     <w:p>
       <w:pPr>
@@ -24632,7 +24640,7 @@
           <w:szCs w:val="24"/>
         </w:rPr>
       </w:pPr>
-      <w:bookmarkStart w:id="4" w:name="_Toc513766600"/>
+      <w:bookmarkStart w:id="5" w:name="_Toc513766600"/>
       <w:r>
         <w:rPr>
           <w:rFonts w:ascii="Times New Roman" w:eastAsia="Times New Roman" w:hAnsi="Times New Roman" w:cs="Times New Roman"/>
@@ -24654,7 +24662,7 @@
         </w:rPr>
         <w:t>s</w:t>
       </w:r>
-      <w:bookmarkEnd w:id="4"/>
+      <w:bookmarkEnd w:id="5"/>
     </w:p>
     <w:p/>
     <w:tbl>
@@ -36938,22 +36946,21 @@
           <w:rFonts w:eastAsia="Times New Roman"/>
           <w:sz w:val="22"/>
         </w:rPr>
-        <w:t xml:space="preserve"> </w:t>
-      </w:r>
-      <w:r>
-        <w:rPr>
-          <w:rFonts w:eastAsia="Times New Roman"/>
-          <w:sz w:val="22"/>
-          <w:highlight w:val="yellow"/>
-        </w:rPr>
-        <w:t>on the single aggregated network</w:t>
+        <w:t xml:space="preserve"> on the single aggregated network</w:t>
       </w:r>
       <w:r>
         <w:rPr>
           <w:rFonts w:eastAsia="Times New Roman"/>
           <w:sz w:val="22"/>
         </w:rPr>
-        <w:t>. For “no threshold” and “MRQAP” model, we did not dichotomize the original valued matrix. All other models use dichotomized matrix based on mean number of selection instances within each time slice.</w:t>
+        <w:t>.</w:t>
+      </w:r>
+      <w:r>
+        <w:rPr>
+          <w:rFonts w:eastAsia="Times New Roman"/>
+          <w:sz w:val="22"/>
+        </w:rPr>
+        <w:t xml:space="preserve"> For “no threshold” and “MRQAP” model, we did not dichotomize the original valued matrix. All other models use dichotomized matrix based on mean number of selection instances within each time slice.</w:t>
       </w:r>
       <w:r>
         <w:rPr>
@@ -37003,7 +37010,7 @@
           <w:szCs w:val="24"/>
         </w:rPr>
       </w:pPr>
-      <w:bookmarkStart w:id="5" w:name="_Toc513766601"/>
+      <w:bookmarkStart w:id="6" w:name="_Toc513766601"/>
       <w:r>
         <w:rPr>
           <w:rFonts w:ascii="Times New Roman" w:eastAsia="Times New Roman" w:hAnsi="Times New Roman" w:cs="Times New Roman"/>
@@ -37035,7 +37042,7 @@
         </w:rPr>
         <w:t>Parameter estimates and 95% confidence intervals from the final model</w:t>
       </w:r>
-      <w:bookmarkEnd w:id="5"/>
+      <w:bookmarkEnd w:id="6"/>
     </w:p>
     <w:p>
       <w:pPr>
@@ -37217,7 +37224,7 @@
           <w:szCs w:val="24"/>
         </w:rPr>
       </w:pPr>
-      <w:bookmarkStart w:id="6" w:name="_Toc513766602"/>
+      <w:bookmarkStart w:id="7" w:name="_Toc513766602"/>
       <w:r>
         <w:rPr>
           <w:rFonts w:ascii="Times New Roman" w:eastAsia="Times New Roman" w:hAnsi="Times New Roman" w:cs="Times New Roman"/>
@@ -37259,7 +37266,7 @@
         </w:rPr>
         <w:t>)</w:t>
       </w:r>
-      <w:bookmarkEnd w:id="6"/>
+      <w:bookmarkEnd w:id="7"/>
     </w:p>
     <w:p>
       <w:pPr>
@@ -37407,7 +37414,7 @@
           <w:szCs w:val="24"/>
         </w:rPr>
       </w:pPr>
-      <w:bookmarkStart w:id="7" w:name="_Toc513766603"/>
+      <w:bookmarkStart w:id="8" w:name="_Toc513766603"/>
       <w:r>
         <w:rPr>
           <w:rFonts w:ascii="Times New Roman" w:eastAsia="Times New Roman" w:hAnsi="Times New Roman" w:cs="Times New Roman"/>
@@ -37416,10 +37423,9 @@
           <w:sz w:val="24"/>
           <w:szCs w:val="24"/>
         </w:rPr>
-        <w:lastRenderedPageBreak/>
         <w:t>Table S4. Additional robustness checks</w:t>
       </w:r>
-      <w:bookmarkEnd w:id="7"/>
+      <w:bookmarkEnd w:id="8"/>
     </w:p>
     <w:p/>
     <w:p>
@@ -38790,7 +38796,6 @@
             <w:pPr>
               <w:jc w:val="center"/>
             </w:pPr>
-            <w:commentRangeStart w:id="8"/>
             <w:r>
               <w:t>.0564</w:t>
             </w:r>
@@ -38881,13 +38886,6 @@
                 <w:b/>
               </w:rPr>
               <w:t>.005</w:t>
-            </w:r>
-            <w:commentRangeEnd w:id="8"/>
-            <w:r>
-              <w:rPr>
-                <w:rStyle w:val="CommentReference"/>
-              </w:rPr>
-              <w:commentReference w:id="8"/>
             </w:r>
           </w:p>
         </w:tc>
@@ -39720,8 +39718,6 @@
             <w:r>
               <w:t>.475</w:t>
             </w:r>
-            <w:bookmarkStart w:id="9" w:name="_GoBack"/>
-            <w:bookmarkEnd w:id="9"/>
           </w:p>
         </w:tc>
       </w:tr>
@@ -39895,48 +39891,6 @@
     </w:sectPr>
   </w:body>
 </w:document>
-</file>
-
-<file path=word/comments.xml><?xml version="1.0" encoding="utf-8"?>
-<w:comments xmlns:wpc="http://schemas.microsoft.com/office/word/2010/wordprocessingCanvas" xmlns:cx="http://schemas.microsoft.com/office/drawing/2014/chartex" xmlns:cx1="http://schemas.microsoft.com/office/drawing/2015/9/8/chartex" xmlns:cx2="http://schemas.microsoft.com/office/drawing/2015/10/21/chartex" xmlns:cx3="http://schemas.microsoft.com/office/drawing/2016/5/9/chartex" xmlns:cx4="http://schemas.microsoft.com/office/drawing/2016/5/10/chartex" xmlns:cx5="http://schemas.microsoft.com/office/drawing/2016/5/11/chartex" xmlns:cx6="http://schemas.microsoft.com/office/drawing/2016/5/12/chartex" xmlns:cx7="http://schemas.microsoft.com/office/drawing/2016/5/13/chartex" xmlns:cx8="http://schemas.microsoft.com/office/drawing/2016/5/14/chartex" xmlns:mc="http://schemas.openxmlformats.org/markup-compatibility/2006" xmlns:aink="http://schemas.microsoft.com/office/drawing/2016/ink" xmlns:am3d="http://schemas.microsoft.com/office/drawing/2017/model3d" xmlns:o="urn:schemas-microsoft-com:office:office" xmlns:r="http://schemas.openxmlformats.org/officeDocument/2006/relationships" xmlns:m="http://schemas.openxmlformats.org/officeDocument/2006/math" xmlns:v="urn:schemas-microsoft-com:vml" xmlns:wp14="http://schemas.microsoft.com/office/word/2010/wordprocessingDrawing" xmlns:wp="http://schemas.openxmlformats.org/drawingml/2006/wordprocessingDrawing" xmlns:w10="urn:schemas-microsoft-com:office:word" xmlns:w="http://schemas.openxmlformats.org/wordprocessingml/2006/main" xmlns:w14="http://schemas.microsoft.com/office/word/2010/wordml" xmlns:w15="http://schemas.microsoft.com/office/word/2012/wordml" xmlns:w16cid="http://schemas.microsoft.com/office/word/2016/wordml/cid" xmlns:w16se="http://schemas.microsoft.com/office/word/2015/wordml/symex" xmlns:wpg="http://schemas.microsoft.com/office/word/2010/wordprocessingGroup" xmlns:wpi="http://schemas.microsoft.com/office/word/2010/wordprocessingInk" xmlns:wne="http://schemas.microsoft.com/office/word/2006/wordml" xmlns:wps="http://schemas.microsoft.com/office/word/2010/wordprocessingShape" mc:Ignorable="w14 w15 w16se w16cid wp14">
-  <w:comment w:id="8" w:author="Author" w:initials="A">
-    <w:p>
-      <w:pPr>
-        <w:pStyle w:val="CommentText"/>
-      </w:pPr>
-      <w:r>
-        <w:rPr>
-          <w:rStyle w:val="CommentReference"/>
-        </w:rPr>
-        <w:annotationRef/>
-      </w:r>
-      <w:r>
-        <w:t xml:space="preserve">Jin: </w:t>
-      </w:r>
-      <w:r>
-        <w:t>Opposite directions of what would be expected, given our results for the full model where popularity spread is negative, activity spread is negative, and reciprocity is positive</w:t>
-      </w:r>
-      <w:r>
-        <w:t xml:space="preserve"> in predicting probability of ties</w:t>
-      </w:r>
-      <w:r>
-        <w:t>. Since policy preference predicts those predictors in the opposite direction, the indirect effects become also negative, meaning policy preference similarity actually lowers the probability of selecting messages (or being selected) through network-endogenous measures.</w:t>
-      </w:r>
-    </w:p>
-  </w:comment>
-</w:comments>
-</file>
-
-<file path=word/commentsExtended.xml><?xml version="1.0" encoding="utf-8"?>
-<w15:commentsEx xmlns:wpc="http://schemas.microsoft.com/office/word/2010/wordprocessingCanvas" xmlns:cx="http://schemas.microsoft.com/office/drawing/2014/chartex" xmlns:cx1="http://schemas.microsoft.com/office/drawing/2015/9/8/chartex" xmlns:cx2="http://schemas.microsoft.com/office/drawing/2015/10/21/chartex" xmlns:cx3="http://schemas.microsoft.com/office/drawing/2016/5/9/chartex" xmlns:cx4="http://schemas.microsoft.com/office/drawing/2016/5/10/chartex" xmlns:cx5="http://schemas.microsoft.com/office/drawing/2016/5/11/chartex" xmlns:cx6="http://schemas.microsoft.com/office/drawing/2016/5/12/chartex" xmlns:cx7="http://schemas.microsoft.com/office/drawing/2016/5/13/chartex" xmlns:cx8="http://schemas.microsoft.com/office/drawing/2016/5/14/chartex" xmlns:mc="http://schemas.openxmlformats.org/markup-compatibility/2006" xmlns:aink="http://schemas.microsoft.com/office/drawing/2016/ink" xmlns:am3d="http://schemas.microsoft.com/office/drawing/2017/model3d" xmlns:o="urn:schemas-microsoft-com:office:office" xmlns:r="http://schemas.openxmlformats.org/officeDocument/2006/relationships" xmlns:m="http://schemas.openxmlformats.org/officeDocument/2006/math" xmlns:v="urn:schemas-microsoft-com:vml" xmlns:wp14="http://schemas.microsoft.com/office/word/2010/wordprocessingDrawing" xmlns:wp="http://schemas.openxmlformats.org/drawingml/2006/wordprocessingDrawing" xmlns:w10="urn:schemas-microsoft-com:office:word" xmlns:w="http://schemas.openxmlformats.org/wordprocessingml/2006/main" xmlns:w14="http://schemas.microsoft.com/office/word/2010/wordml" xmlns:w15="http://schemas.microsoft.com/office/word/2012/wordml" xmlns:w16cid="http://schemas.microsoft.com/office/word/2016/wordml/cid" xmlns:w16se="http://schemas.microsoft.com/office/word/2015/wordml/symex" xmlns:wpg="http://schemas.microsoft.com/office/word/2010/wordprocessingGroup" xmlns:wpi="http://schemas.microsoft.com/office/word/2010/wordprocessingInk" xmlns:wne="http://schemas.microsoft.com/office/word/2006/wordml" xmlns:wps="http://schemas.microsoft.com/office/word/2010/wordprocessingShape" mc:Ignorable="w14 w15 w16se w16cid wp14">
-  <w15:commentEx w15:paraId="381DA8BE" w15:done="0"/>
-</w15:commentsEx>
-</file>
-
-<file path=word/commentsIds.xml><?xml version="1.0" encoding="utf-8"?>
-<w16cid:commentsIds xmlns:wpc="http://schemas.microsoft.com/office/word/2010/wordprocessingCanvas" xmlns:cx="http://schemas.microsoft.com/office/drawing/2014/chartex" xmlns:cx1="http://schemas.microsoft.com/office/drawing/2015/9/8/chartex" xmlns:cx2="http://schemas.microsoft.com/office/drawing/2015/10/21/chartex" xmlns:cx3="http://schemas.microsoft.com/office/drawing/2016/5/9/chartex" xmlns:cx4="http://schemas.microsoft.com/office/drawing/2016/5/10/chartex" xmlns:cx5="http://schemas.microsoft.com/office/drawing/2016/5/11/chartex" xmlns:cx6="http://schemas.microsoft.com/office/drawing/2016/5/12/chartex" xmlns:cx7="http://schemas.microsoft.com/office/drawing/2016/5/13/chartex" xmlns:cx8="http://schemas.microsoft.com/office/drawing/2016/5/14/chartex" xmlns:mc="http://schemas.openxmlformats.org/markup-compatibility/2006" xmlns:aink="http://schemas.microsoft.com/office/drawing/2016/ink" xmlns:am3d="http://schemas.microsoft.com/office/drawing/2017/model3d" xmlns:o="urn:schemas-microsoft-com:office:office" xmlns:r="http://schemas.openxmlformats.org/officeDocument/2006/relationships" xmlns:m="http://schemas.openxmlformats.org/officeDocument/2006/math" xmlns:v="urn:schemas-microsoft-com:vml" xmlns:wp14="http://schemas.microsoft.com/office/word/2010/wordprocessingDrawing" xmlns:wp="http://schemas.openxmlformats.org/drawingml/2006/wordprocessingDrawing" xmlns:w10="urn:schemas-microsoft-com:office:word" xmlns:w="http://schemas.openxmlformats.org/wordprocessingml/2006/main" xmlns:w14="http://schemas.microsoft.com/office/word/2010/wordml" xmlns:w15="http://schemas.microsoft.com/office/word/2012/wordml" xmlns:w16cid="http://schemas.microsoft.com/office/word/2016/wordml/cid" xmlns:w16se="http://schemas.microsoft.com/office/word/2015/wordml/symex" xmlns:wpg="http://schemas.microsoft.com/office/word/2010/wordprocessingGroup" xmlns:wpi="http://schemas.microsoft.com/office/word/2010/wordprocessingInk" xmlns:wne="http://schemas.microsoft.com/office/word/2006/wordml" xmlns:wps="http://schemas.microsoft.com/office/word/2010/wordprocessingShape" mc:Ignorable="w14 w15 w16se w16cid wp14">
-  <w16cid:commentId w16cid:paraId="381DA8BE" w16cid:durableId="1E88FC9A"/>
-</w16cid:commentsIds>
 </file>
 
 <file path=word/endnotes.xml><?xml version="1.0" encoding="utf-8"?>
@@ -41158,7 +41112,7 @@
 </file>
 
 <file path=customXml/itemProps1.xml><?xml version="1.0" encoding="utf-8"?>
-<ds:datastoreItem xmlns:ds="http://schemas.openxmlformats.org/officeDocument/2006/customXml" ds:itemID="{095863B1-463E-7B42-99C9-26A38ACCB818}">
+<ds:datastoreItem xmlns:ds="http://schemas.openxmlformats.org/officeDocument/2006/customXml" ds:itemID="{D8DBD876-15BE-9D4D-9315-0607618C54F9}">
   <ds:schemaRefs>
     <ds:schemaRef ds:uri="http://schemas.openxmlformats.org/officeDocument/2006/bibliography"/>
   </ds:schemaRefs>

</xml_diff>

<commit_message>
CR accepted + cleanup commit
</commit_message>
<xml_diff>
--- a/draft/RR1/CR Online_Supporting_Information.docx
+++ b/draft/RR1/CR Online_Supporting_Information.docx
@@ -788,7 +788,7 @@
         <w:sectPr>
           <w:headerReference w:type="even" r:id="rId7"/>
           <w:headerReference w:type="default" r:id="rId8"/>
-          <w:pgSz w:w="12240" w:h="15840" w:code="1"/>
+          <w:pgSz w:w="11900" w:h="16840" w:code="9"/>
           <w:pgMar w:top="1440" w:right="1440" w:bottom="1440" w:left="1272" w:header="720" w:footer="720" w:gutter="0"/>
           <w:cols w:space="720"/>
           <w:titlePg/>
@@ -7134,6 +7134,7 @@
                 <w:rFonts w:eastAsia="Times New Roman"/>
                 <w:sz w:val="21"/>
               </w:rPr>
+              <w:lastRenderedPageBreak/>
               <w:t>     Persistent sender (out-tie)</w:t>
             </w:r>
           </w:p>
@@ -7588,7 +7589,6 @@
                 <w:sz w:val="21"/>
                 <w:u w:val="single"/>
               </w:rPr>
-              <w:lastRenderedPageBreak/>
               <w:t>Controls</w:t>
             </w:r>
           </w:p>
@@ -15866,14 +15866,7 @@
                 <w:rFonts w:eastAsia="Times New Roman"/>
                 <w:sz w:val="21"/>
               </w:rPr>
-              <w:t>d</w:t>
-            </w:r>
-            <w:r>
-              <w:rPr>
-                <w:rFonts w:eastAsia="Times New Roman"/>
-                <w:sz w:val="21"/>
-              </w:rPr>
-              <w:t>iss</w:t>
+              <w:t>diss</w:t>
             </w:r>
             <w:r>
               <w:rPr>
@@ -18555,6 +18548,7 @@
                 <w:rFonts w:eastAsia="Times New Roman"/>
                 <w:sz w:val="21"/>
               </w:rPr>
+              <w:lastRenderedPageBreak/>
               <w:t>     </w:t>
             </w:r>
             <w:r>
@@ -19001,7 +18995,6 @@
                 <w:rFonts w:eastAsia="Times New Roman"/>
                 <w:sz w:val="21"/>
               </w:rPr>
-              <w:lastRenderedPageBreak/>
               <w:t>     </w:t>
             </w:r>
             <w:r>
@@ -24503,7 +24496,7 @@
     <w:p>
       <w:pPr>
         <w:sectPr>
-          <w:pgSz w:w="15840" w:h="12240" w:orient="landscape" w:code="1"/>
+          <w:pgSz w:w="16840" w:h="11900" w:orient="landscape" w:code="9"/>
           <w:pgMar w:top="1272" w:right="1440" w:bottom="1440" w:left="1440" w:header="720" w:footer="720" w:gutter="0"/>
           <w:cols w:space="720"/>
           <w:docGrid w:linePitch="360"/>
@@ -24525,12 +24518,19 @@
         <w:rPr>
           <w:rFonts w:eastAsia="Times New Roman"/>
         </w:rPr>
-        <w:t>” and “Interaction II” denote the final interaction models reported in the Table 3 in the main manuscript.</w:t>
+        <w:t>” and “Interaction II” denote the final interaction models reported in the Table 3 in the main manuscript</w:t>
+      </w:r>
+      <w:r>
+        <w:rPr>
+          <w:rFonts w:eastAsia="Times New Roman"/>
+        </w:rPr>
+        <w:t>.</w:t>
       </w:r>
     </w:p>
     <w:p>
       <w:pPr>
         <w:pStyle w:val="Heading1"/>
+        <w:contextualSpacing/>
         <w:rPr>
           <w:rFonts w:ascii="Times New Roman" w:eastAsia="Times New Roman" w:hAnsi="Times New Roman" w:cs="Times New Roman"/>
           <w:b/>
@@ -24583,20 +24583,6 @@
         <w:t>) assessment of final model specification</w:t>
       </w:r>
       <w:bookmarkEnd w:id="3"/>
-    </w:p>
-    <w:p>
-      <w:pPr>
-        <w:rPr>
-          <w:rFonts w:eastAsia="Times New Roman"/>
-        </w:rPr>
-      </w:pPr>
-    </w:p>
-    <w:p>
-      <w:pPr>
-        <w:rPr>
-          <w:rFonts w:eastAsia="Times New Roman"/>
-        </w:rPr>
-      </w:pPr>
       <w:r>
         <w:rPr>
           <w:rFonts w:eastAsia="Times New Roman"/>
@@ -24604,7 +24590,7 @@
           <w:lang w:val="en-GB"/>
         </w:rPr>
         <w:drawing>
-          <wp:inline distT="0" distB="0" distL="0" distR="0" wp14:anchorId="6E0F5A1E" wp14:editId="0425DF5A">
+          <wp:inline distT="0" distB="0" distL="0" distR="0" wp14:anchorId="6D1F1931" wp14:editId="5D1653FA">
             <wp:extent cx="7937784" cy="5014807"/>
             <wp:effectExtent l="0" t="0" r="0" b="0"/>
             <wp:docPr id="2" name="Picture 1"/>
@@ -24651,13 +24637,6 @@
           </wp:inline>
         </w:drawing>
       </w:r>
-    </w:p>
-    <w:p>
-      <w:pPr>
-        <w:rPr>
-          <w:rFonts w:eastAsia="Times New Roman"/>
-        </w:rPr>
-      </w:pPr>
     </w:p>
     <w:p>
       <w:pPr>
@@ -31407,6 +31386,7 @@
                 <w:rFonts w:eastAsia="Times New Roman"/>
                 <w:sz w:val="22"/>
               </w:rPr>
+              <w:lastRenderedPageBreak/>
               <w:t>     </w:t>
             </w:r>
             <w:r>
@@ -31638,7 +31618,6 @@
                 <w:sz w:val="22"/>
                 <w:u w:val="single"/>
               </w:rPr>
-              <w:lastRenderedPageBreak/>
               <w:t>Controls</w:t>
             </w:r>
           </w:p>
@@ -36717,7 +36696,6 @@
         </w:tc>
       </w:tr>
     </w:tbl>
-    <w:p/>
     <w:p>
       <w:pPr>
         <w:rPr>
@@ -37072,28 +37050,6 @@
       <w:pPr>
         <w:pStyle w:val="Heading1"/>
         <w:rPr>
-          <w:rFonts w:ascii="Times New Roman" w:eastAsia="Times New Roman" w:hAnsi="Times New Roman" w:cs="Times New Roman"/>
-          <w:b/>
-          <w:color w:val="000000" w:themeColor="text1"/>
-          <w:sz w:val="24"/>
-          <w:szCs w:val="24"/>
-        </w:rPr>
-      </w:pPr>
-      <w:r>
-        <w:rPr>
-          <w:rFonts w:ascii="Times New Roman" w:eastAsia="Times New Roman" w:hAnsi="Times New Roman" w:cs="Times New Roman"/>
-          <w:b/>
-          <w:color w:val="000000" w:themeColor="text1"/>
-          <w:sz w:val="24"/>
-          <w:szCs w:val="24"/>
-        </w:rPr>
-        <w:br w:type="page"/>
-      </w:r>
-    </w:p>
-    <w:p>
-      <w:pPr>
-        <w:pStyle w:val="Heading1"/>
-        <w:rPr>
           <w:rFonts w:ascii="Times New Roman" w:hAnsi="Times New Roman" w:cs="Times New Roman"/>
           <w:b/>
           <w:color w:val="000000" w:themeColor="text1"/>
@@ -37280,32 +37236,6 @@
     </w:p>
     <w:p>
       <w:pPr>
-        <w:widowControl w:val="0"/>
-        <w:suppressLineNumbers/>
-        <w:suppressAutoHyphens/>
-        <w:adjustRightInd w:val="0"/>
-        <w:snapToGrid w:val="0"/>
-        <w:contextualSpacing/>
-        <w:rPr>
-          <w:b/>
-        </w:rPr>
-      </w:pPr>
-    </w:p>
-    <w:p>
-      <w:pPr>
-        <w:widowControl w:val="0"/>
-        <w:suppressLineNumbers/>
-        <w:suppressAutoHyphens/>
-        <w:adjustRightInd w:val="0"/>
-        <w:snapToGrid w:val="0"/>
-        <w:contextualSpacing/>
-        <w:rPr>
-          <w:b/>
-        </w:rPr>
-      </w:pPr>
-    </w:p>
-    <w:p>
-      <w:pPr>
         <w:pStyle w:val="Heading1"/>
         <w:rPr>
           <w:rFonts w:ascii="Times New Roman" w:hAnsi="Times New Roman" w:cs="Times New Roman"/>
@@ -37316,6 +37246,8 @@
         </w:rPr>
       </w:pPr>
       <w:bookmarkStart w:id="6" w:name="_Toc513766602"/>
+      <w:bookmarkStart w:id="7" w:name="_GoBack"/>
+      <w:bookmarkEnd w:id="7"/>
       <w:r>
         <w:rPr>
           <w:rFonts w:ascii="Times New Roman" w:eastAsia="Times New Roman" w:hAnsi="Times New Roman" w:cs="Times New Roman"/>
@@ -37485,7 +37417,7 @@
           <w:szCs w:val="24"/>
         </w:rPr>
         <w:sectPr>
-          <w:pgSz w:w="15840" w:h="12240" w:orient="landscape" w:code="1"/>
+          <w:pgSz w:w="16840" w:h="11900" w:orient="landscape" w:code="9"/>
           <w:pgMar w:top="1272" w:right="1440" w:bottom="1440" w:left="1440" w:header="720" w:footer="720" w:gutter="0"/>
           <w:cols w:space="720"/>
           <w:docGrid w:linePitch="360"/>
@@ -37505,7 +37437,7 @@
           <w:szCs w:val="24"/>
         </w:rPr>
       </w:pPr>
-      <w:bookmarkStart w:id="7" w:name="_Toc513766603"/>
+      <w:bookmarkStart w:id="8" w:name="_Toc513766603"/>
       <w:r>
         <w:rPr>
           <w:rFonts w:ascii="Times New Roman" w:eastAsia="Times New Roman" w:hAnsi="Times New Roman" w:cs="Times New Roman"/>
@@ -37517,7 +37449,7 @@
         <w:lastRenderedPageBreak/>
         <w:t>Table S4. Additional robustness checks</w:t>
       </w:r>
-      <w:bookmarkEnd w:id="7"/>
+      <w:bookmarkEnd w:id="8"/>
     </w:p>
     <w:p/>
     <w:p>
@@ -37578,7 +37510,6 @@
       <w:r>
         <w:t xml:space="preserve">and </w:t>
       </w:r>
-      <w:bookmarkStart w:id="8" w:name="_GoBack"/>
       <w:r>
         <w:rPr>
           <w:i/>
@@ -37595,14 +37526,7 @@
         <w:rPr>
           <w:i/>
         </w:rPr>
-        <w:t xml:space="preserve"> </w:t>
-      </w:r>
-      <w:bookmarkEnd w:id="8"/>
-      <w:r>
-        <w:rPr>
-          <w:i/>
-        </w:rPr>
-        <w:t>ideological self-placement</w:t>
+        <w:t xml:space="preserve"> ideological self-placement</w:t>
       </w:r>
       <w:r>
         <w:t xml:space="preserve">) </w:t>
@@ -37648,13 +37572,13 @@
         <w:tblLook w:val="04A0" w:firstRow="1" w:lastRow="0" w:firstColumn="1" w:lastColumn="0" w:noHBand="0" w:noVBand="1"/>
       </w:tblPr>
       <w:tblGrid>
-        <w:gridCol w:w="1271"/>
-        <w:gridCol w:w="1374"/>
-        <w:gridCol w:w="1375"/>
-        <w:gridCol w:w="1374"/>
-        <w:gridCol w:w="1375"/>
-        <w:gridCol w:w="1374"/>
-        <w:gridCol w:w="1375"/>
+        <w:gridCol w:w="1229"/>
+        <w:gridCol w:w="1333"/>
+        <w:gridCol w:w="1319"/>
+        <w:gridCol w:w="1333"/>
+        <w:gridCol w:w="1319"/>
+        <w:gridCol w:w="1336"/>
+        <w:gridCol w:w="1319"/>
       </w:tblGrid>
       <w:tr>
         <w:tc>
@@ -40004,7 +39928,7 @@
     <w:p/>
     <w:p/>
     <w:sectPr>
-      <w:pgSz w:w="12240" w:h="15840" w:code="1"/>
+      <w:pgSz w:w="11900" w:h="16840" w:code="9"/>
       <w:pgMar w:top="1440" w:right="1272" w:bottom="1440" w:left="1440" w:header="720" w:footer="720" w:gutter="0"/>
       <w:cols w:space="720"/>
       <w:docGrid w:linePitch="360"/>
@@ -41232,7 +41156,7 @@
 </file>
 
 <file path=customXml/itemProps1.xml><?xml version="1.0" encoding="utf-8"?>
-<ds:datastoreItem xmlns:ds="http://schemas.openxmlformats.org/officeDocument/2006/customXml" ds:itemID="{01275CC8-4F7C-8544-A711-198B7ABF351A}">
+<ds:datastoreItem xmlns:ds="http://schemas.openxmlformats.org/officeDocument/2006/customXml" ds:itemID="{2BDE0A98-C9AE-4645-87DA-CF5246DDC64F}">
   <ds:schemaRefs>
     <ds:schemaRef ds:uri="http://schemas.openxmlformats.org/officeDocument/2006/bibliography"/>
   </ds:schemaRefs>

</xml_diff>